<commit_message>
added images for tips
</commit_message>
<xml_diff>
--- a/Tips Masterlist.docx
+++ b/Tips Masterlist.docx
@@ -16,7 +16,13 @@
         </w:numPr>
       </w:pPr>
       <w:r>
-        <w:t xml:space="preserve">Insulate your pipes: Pipes that are exposed to freezing temperatures can freeze and burst. You can insulate your pipes with foam sleeves or wrap them with heat tape. </w:t>
+        <w:t>Insulate your pipes</w:t>
+      </w:r>
+      <w:r>
+        <w:t xml:space="preserve">. </w:t>
+      </w:r>
+      <w:r>
+        <w:t xml:space="preserve">Pipes that are exposed to freezing temperatures can freeze and burst. You can insulate your pipes with foam sleeves or wrap them with heat tape. </w:t>
       </w:r>
     </w:p>
     <w:p>
@@ -39,6 +45,67 @@
         <w:t>src</w:t>
       </w:r>
       <w:proofErr w:type="spellEnd"/>
+      <w:r>
+        <w:t>=</w:t>
+      </w:r>
+      <w:r>
+        <w:t>"</w:t>
+      </w:r>
+      <w:r>
+        <w:t>/</w:t>
+      </w:r>
+      <w:proofErr w:type="spellStart"/>
+      <w:r>
+        <w:t>img</w:t>
+      </w:r>
+      <w:proofErr w:type="spellEnd"/>
+      <w:r>
+        <w:t>/Tips/</w:t>
+      </w:r>
+      <w:r>
+        <w:t>Pipes</w:t>
+      </w:r>
+      <w:r>
+        <w:t>.jpg</w:t>
+      </w:r>
+      <w:r>
+        <w:t>"</w:t>
+      </w:r>
+      <w:r>
+        <w:t xml:space="preserve"> </w:t>
+      </w:r>
+      <w:r>
+        <w:t>alt="</w:t>
+      </w:r>
+      <w:proofErr w:type="spellStart"/>
+      <w:r>
+        <w:t>tipImage</w:t>
+      </w:r>
+      <w:proofErr w:type="spellEnd"/>
+      <w:r>
+        <w:t>" width="</w:t>
+      </w:r>
+      <w:r>
+        <w:t>75</w:t>
+      </w:r>
+      <w:r>
+        <w:t>%" height="</w:t>
+      </w:r>
+      <w:r>
+        <w:t>12</w:t>
+      </w:r>
+      <w:r>
+        <w:t>0px"</w:t>
+      </w:r>
+      <w:r>
+        <w:t xml:space="preserve"> </w:t>
+      </w:r>
+      <w:r>
+        <w:t>style="display: block; margin: auto; text-align: center;</w:t>
+      </w:r>
+      <w:r>
+        <w:t>"</w:t>
+      </w:r>
       <w:r>
         <w:t>&gt;</w:t>
       </w:r>
@@ -68,8 +135,25 @@
         </w:numPr>
       </w:pPr>
       <w:r>
-        <w:t xml:space="preserve">Seal gaps and cracks: Gaps and cracks in your walls and foundation can let in cold air, which can cause pipes to freeze and increase your heating bills. Use caulk or weatherstripping to seal gaps and cracks. </w:t>
-      </w:r>
+        <w:t>Keep your home heated</w:t>
+      </w:r>
+      <w:r>
+        <w:t xml:space="preserve"> to at least 12</w:t>
+      </w:r>
+      <w:r>
+        <w:t xml:space="preserve">° </w:t>
+      </w:r>
+      <w:r>
+        <w:t>C even if you are away to help prevent pipes from freezing</w:t>
+      </w:r>
+      <w:r>
+        <w:t xml:space="preserve">. </w:t>
+      </w:r>
+    </w:p>
+    <w:p>
+      <w:pPr>
+        <w:pStyle w:val="ListParagraph"/>
+      </w:pPr>
       <w:r>
         <w:t>&lt;</w:t>
       </w:r>
@@ -91,8 +175,104 @@
         </w:numPr>
       </w:pPr>
       <w:r>
-        <w:t xml:space="preserve">Keep your home heated: Make sure your home is heated to at least 55 degrees Fahrenheit, even if you are away. This will help prevent pipes from freezing. </w:t>
-      </w:r>
+        <w:t>Seal gaps and cracks</w:t>
+      </w:r>
+      <w:r>
+        <w:t>.</w:t>
+      </w:r>
+      <w:r>
+        <w:t xml:space="preserve"> Gaps and cracks in your walls and foundation can let in cold air, which can cause pipes to freeze and increase your heating bills. Use caulk or weatherstripping to seal gaps and cracks. </w:t>
+      </w:r>
+    </w:p>
+    <w:p>
+      <w:pPr>
+        <w:pStyle w:val="ListParagraph"/>
+      </w:pPr>
+      <w:r>
+        <w:t>&lt;</w:t>
+      </w:r>
+      <w:proofErr w:type="spellStart"/>
+      <w:r>
+        <w:t>img</w:t>
+      </w:r>
+      <w:proofErr w:type="spellEnd"/>
+      <w:r>
+        <w:t xml:space="preserve"> </w:t>
+      </w:r>
+      <w:proofErr w:type="spellStart"/>
+      <w:r>
+        <w:t>src</w:t>
+      </w:r>
+      <w:proofErr w:type="spellEnd"/>
+      <w:r>
+        <w:t>=</w:t>
+      </w:r>
+      <w:r>
+        <w:t>"</w:t>
+      </w:r>
+      <w:r>
+        <w:t>/</w:t>
+      </w:r>
+      <w:proofErr w:type="spellStart"/>
+      <w:r>
+        <w:t>img</w:t>
+      </w:r>
+      <w:proofErr w:type="spellEnd"/>
+      <w:r>
+        <w:t>/Tips/</w:t>
+      </w:r>
+      <w:r>
+        <w:t>SealGaps</w:t>
+      </w:r>
+      <w:r>
+        <w:t>.jpg</w:t>
+      </w:r>
+      <w:r>
+        <w:t>"</w:t>
+      </w:r>
+      <w:r>
+        <w:t xml:space="preserve"> </w:t>
+      </w:r>
+      <w:r>
+        <w:t>alt="</w:t>
+      </w:r>
+      <w:proofErr w:type="spellStart"/>
+      <w:r>
+        <w:t>tipImage</w:t>
+      </w:r>
+      <w:proofErr w:type="spellEnd"/>
+      <w:r>
+        <w:t>" width="</w:t>
+      </w:r>
+      <w:r>
+        <w:t>75</w:t>
+      </w:r>
+      <w:r>
+        <w:t>%" height="</w:t>
+      </w:r>
+      <w:r>
+        <w:t>12</w:t>
+      </w:r>
+      <w:r>
+        <w:t>0px"</w:t>
+      </w:r>
+      <w:r>
+        <w:t xml:space="preserve"> </w:t>
+      </w:r>
+      <w:r>
+        <w:t>style="display: block; margin: auto; text-align: center;</w:t>
+      </w:r>
+      <w:r>
+        <w:t>"</w:t>
+      </w:r>
+      <w:r>
+        <w:t>&gt;</w:t>
+      </w:r>
+    </w:p>
+    <w:p>
+      <w:pPr>
+        <w:pStyle w:val="ListParagraph"/>
+      </w:pPr>
       <w:r>
         <w:t>&lt;</w:t>
       </w:r>
@@ -114,8 +294,13 @@
         </w:numPr>
       </w:pPr>
       <w:r>
-        <w:t xml:space="preserve">Open cabinet doors: Open cabinet doors under sinks to allow warm air to circulate around pipes. </w:t>
-      </w:r>
+        <w:t xml:space="preserve">Open cabinet doors under sinks to allow warm air to circulate around pipes. </w:t>
+      </w:r>
+    </w:p>
+    <w:p>
+      <w:pPr>
+        <w:pStyle w:val="ListParagraph"/>
+      </w:pPr>
       <w:r>
         <w:t>&lt;</w:t>
       </w:r>
@@ -137,7 +322,23 @@
         </w:numPr>
       </w:pPr>
       <w:r>
-        <w:t xml:space="preserve">Let faucets drip: Let faucets drip slightly to relieve pressure and prevent pipes from freezing. </w:t>
+        <w:t xml:space="preserve">Let faucets drip slightly to relieve pressure and prevent pipes from freezing. </w:t>
+      </w:r>
+    </w:p>
+    <w:p>
+      <w:pPr>
+        <w:pStyle w:val="ListParagraph"/>
+      </w:pPr>
+      <w:r>
+        <w:t>&lt;</w:t>
+      </w:r>
+      <w:proofErr w:type="spellStart"/>
+      <w:r>
+        <w:t>br</w:t>
+      </w:r>
+      <w:proofErr w:type="spellEnd"/>
+      <w:r>
+        <w:t>&gt;</w:t>
       </w:r>
     </w:p>
     <w:p>
@@ -149,8 +350,98 @@
         </w:numPr>
       </w:pPr>
       <w:r>
-        <w:t xml:space="preserve">Clear gutters and downspouts: Clear gutters and downspouts of leaves and debris to prevent water from backing up and freezing. </w:t>
-      </w:r>
+        <w:t xml:space="preserve">Disconnect and drain outdoor hoses, and cover outdoor faucets with insulated covers. </w:t>
+      </w:r>
+    </w:p>
+    <w:p>
+      <w:pPr>
+        <w:pStyle w:val="ListParagraph"/>
+      </w:pPr>
+      <w:r>
+        <w:t>&lt;</w:t>
+      </w:r>
+      <w:proofErr w:type="spellStart"/>
+      <w:r>
+        <w:t>img</w:t>
+      </w:r>
+      <w:proofErr w:type="spellEnd"/>
+      <w:r>
+        <w:t xml:space="preserve"> </w:t>
+      </w:r>
+      <w:proofErr w:type="spellStart"/>
+      <w:r>
+        <w:t>src</w:t>
+      </w:r>
+      <w:proofErr w:type="spellEnd"/>
+      <w:r>
+        <w:t>=</w:t>
+      </w:r>
+      <w:r>
+        <w:t>"</w:t>
+      </w:r>
+      <w:r>
+        <w:t>/</w:t>
+      </w:r>
+      <w:proofErr w:type="spellStart"/>
+      <w:r>
+        <w:t>img</w:t>
+      </w:r>
+      <w:proofErr w:type="spellEnd"/>
+      <w:r>
+        <w:t>/Tips/</w:t>
+      </w:r>
+      <w:r>
+        <w:t>DisconnectHose</w:t>
+      </w:r>
+      <w:r>
+        <w:t>.jpg</w:t>
+      </w:r>
+      <w:r>
+        <w:t>"</w:t>
+      </w:r>
+      <w:r>
+        <w:t xml:space="preserve"> </w:t>
+      </w:r>
+      <w:r>
+        <w:t>alt="</w:t>
+      </w:r>
+      <w:proofErr w:type="spellStart"/>
+      <w:r>
+        <w:t>tipImage</w:t>
+      </w:r>
+      <w:proofErr w:type="spellEnd"/>
+      <w:r>
+        <w:t>" width="</w:t>
+      </w:r>
+      <w:r>
+        <w:t>75</w:t>
+      </w:r>
+      <w:r>
+        <w:t>%" height="</w:t>
+      </w:r>
+      <w:r>
+        <w:t>12</w:t>
+      </w:r>
+      <w:r>
+        <w:t>0px"</w:t>
+      </w:r>
+      <w:r>
+        <w:t xml:space="preserve"> </w:t>
+      </w:r>
+      <w:r>
+        <w:t>style="display: block; margin: auto; text-align: center;</w:t>
+      </w:r>
+      <w:r>
+        <w:t>"</w:t>
+      </w:r>
+      <w:r>
+        <w:t>&gt;</w:t>
+      </w:r>
+    </w:p>
+    <w:p>
+      <w:pPr>
+        <w:pStyle w:val="ListParagraph"/>
+      </w:pPr>
       <w:r>
         <w:t>&lt;</w:t>
       </w:r>
@@ -172,8 +463,98 @@
         </w:numPr>
       </w:pPr>
       <w:r>
-        <w:t xml:space="preserve">Protect outdoor faucets: Disconnect and drain outdoor hoses, and cover outdoor faucets with insulated covers. </w:t>
-      </w:r>
+        <w:t xml:space="preserve">Clear gutters and downspouts of leaves and debris to prevent water from backing up and freezing. </w:t>
+      </w:r>
+    </w:p>
+    <w:p>
+      <w:pPr>
+        <w:pStyle w:val="ListParagraph"/>
+      </w:pPr>
+      <w:r>
+        <w:t>&lt;</w:t>
+      </w:r>
+      <w:proofErr w:type="spellStart"/>
+      <w:r>
+        <w:t>img</w:t>
+      </w:r>
+      <w:proofErr w:type="spellEnd"/>
+      <w:r>
+        <w:t xml:space="preserve"> </w:t>
+      </w:r>
+      <w:proofErr w:type="spellStart"/>
+      <w:r>
+        <w:t>src</w:t>
+      </w:r>
+      <w:proofErr w:type="spellEnd"/>
+      <w:r>
+        <w:t>=</w:t>
+      </w:r>
+      <w:r>
+        <w:t>"</w:t>
+      </w:r>
+      <w:r>
+        <w:t>/</w:t>
+      </w:r>
+      <w:proofErr w:type="spellStart"/>
+      <w:r>
+        <w:t>img</w:t>
+      </w:r>
+      <w:proofErr w:type="spellEnd"/>
+      <w:r>
+        <w:t>/Tips/</w:t>
+      </w:r>
+      <w:r>
+        <w:t>Gutters</w:t>
+      </w:r>
+      <w:r>
+        <w:t>.jpg</w:t>
+      </w:r>
+      <w:r>
+        <w:t>"</w:t>
+      </w:r>
+      <w:r>
+        <w:t xml:space="preserve"> </w:t>
+      </w:r>
+      <w:r>
+        <w:t>alt="</w:t>
+      </w:r>
+      <w:proofErr w:type="spellStart"/>
+      <w:r>
+        <w:t>tipImage</w:t>
+      </w:r>
+      <w:proofErr w:type="spellEnd"/>
+      <w:r>
+        <w:t>" width="</w:t>
+      </w:r>
+      <w:r>
+        <w:t>75</w:t>
+      </w:r>
+      <w:r>
+        <w:t>%" height="</w:t>
+      </w:r>
+      <w:r>
+        <w:t>12</w:t>
+      </w:r>
+      <w:r>
+        <w:t>0px"</w:t>
+      </w:r>
+      <w:r>
+        <w:t xml:space="preserve"> </w:t>
+      </w:r>
+      <w:r>
+        <w:t>style="display: block; margin: auto; text-align: center;</w:t>
+      </w:r>
+      <w:r>
+        <w:t>"</w:t>
+      </w:r>
+      <w:r>
+        <w:t>&gt;</w:t>
+      </w:r>
+    </w:p>
+    <w:p>
+      <w:pPr>
+        <w:pStyle w:val="ListParagraph"/>
+      </w:pPr>
       <w:r>
         <w:t>&lt;</w:t>
       </w:r>
@@ -200,7 +581,7 @@
         </w:numPr>
       </w:pPr>
       <w:r>
-        <w:t xml:space="preserve">Use air conditioning: If you have air conditioning, use it to keep your home cool. Make sure your air conditioner is properly maintained and filters are cleaned or replaced regularly. </w:t>
+        <w:t xml:space="preserve">Make sure your air conditioner is properly maintained and filters are cleaned or replaced regularly. </w:t>
       </w:r>
     </w:p>
     <w:p>
@@ -251,17 +632,17 @@
       </w:r>
       <w:proofErr w:type="spellStart"/>
       <w:r>
-        <w:t>weatherBanngerImg</w:t>
+        <w:t>tipImage</w:t>
       </w:r>
       <w:proofErr w:type="spellEnd"/>
       <w:r>
         <w:t>" width="</w:t>
       </w:r>
       <w:r>
-        <w:t>8</w:t>
-      </w:r>
-      <w:r>
-        <w:t>0%" height="</w:t>
+        <w:t>75</w:t>
+      </w:r>
+      <w:r>
+        <w:t>%" height="</w:t>
       </w:r>
       <w:r>
         <w:t>1</w:t>
@@ -310,8 +691,101 @@
         </w:numPr>
       </w:pPr>
       <w:r>
-        <w:t xml:space="preserve">Close blinds and curtains: Close blinds and curtains during the day to keep sunlight from entering your home and heating it up. </w:t>
-      </w:r>
+        <w:t xml:space="preserve">Install blackout (thermal) blinds to keep excess heat and light out of the house. </w:t>
+      </w:r>
+    </w:p>
+    <w:p>
+      <w:pPr>
+        <w:pStyle w:val="ListParagraph"/>
+      </w:pPr>
+      <w:r>
+        <w:t>&lt;</w:t>
+      </w:r>
+      <w:proofErr w:type="spellStart"/>
+      <w:r>
+        <w:t>img</w:t>
+      </w:r>
+      <w:proofErr w:type="spellEnd"/>
+      <w:r>
+        <w:t xml:space="preserve"> </w:t>
+      </w:r>
+      <w:proofErr w:type="spellStart"/>
+      <w:r>
+        <w:t>src</w:t>
+      </w:r>
+      <w:proofErr w:type="spellEnd"/>
+      <w:r>
+        <w:t>=</w:t>
+      </w:r>
+      <w:r>
+        <w:t>"</w:t>
+      </w:r>
+      <w:r>
+        <w:t>/</w:t>
+      </w:r>
+      <w:proofErr w:type="spellStart"/>
+      <w:r>
+        <w:t>img</w:t>
+      </w:r>
+      <w:proofErr w:type="spellEnd"/>
+      <w:r>
+        <w:t>/Tips/</w:t>
+      </w:r>
+      <w:r>
+        <w:t>B</w:t>
+      </w:r>
+      <w:r>
+        <w:t>lackoutBlinds</w:t>
+      </w:r>
+      <w:r>
+        <w:t>.jpg</w:t>
+      </w:r>
+      <w:r>
+        <w:t>"</w:t>
+      </w:r>
+      <w:r>
+        <w:t xml:space="preserve"> </w:t>
+      </w:r>
+      <w:r>
+        <w:t>alt="</w:t>
+      </w:r>
+      <w:proofErr w:type="spellStart"/>
+      <w:r>
+        <w:t>tipImage</w:t>
+      </w:r>
+      <w:proofErr w:type="spellEnd"/>
+      <w:r>
+        <w:t>" width="</w:t>
+      </w:r>
+      <w:r>
+        <w:t>75</w:t>
+      </w:r>
+      <w:r>
+        <w:t>%" height="</w:t>
+      </w:r>
+      <w:r>
+        <w:t>12</w:t>
+      </w:r>
+      <w:r>
+        <w:t>0px"</w:t>
+      </w:r>
+      <w:r>
+        <w:t xml:space="preserve"> </w:t>
+      </w:r>
+      <w:r>
+        <w:t>style="display: block; margin: auto; text-align: center;</w:t>
+      </w:r>
+      <w:r>
+        <w:t>"</w:t>
+      </w:r>
+      <w:r>
+        <w:t>&gt;</w:t>
+      </w:r>
+    </w:p>
+    <w:p>
+      <w:pPr>
+        <w:pStyle w:val="ListParagraph"/>
+      </w:pPr>
       <w:r>
         <w:t>&lt;</w:t>
       </w:r>
@@ -333,10 +807,103 @@
         </w:numPr>
       </w:pPr>
       <w:r>
-        <w:t>Use fans: Use ceiling fans or portable fans to circulate air and create a breeze. This can help you feel cooler and reduce the need for air conditioning.</w:t>
-      </w:r>
-      <w:r>
-        <w:t xml:space="preserve"> &lt;</w:t>
+        <w:t xml:space="preserve">Insulate </w:t>
+      </w:r>
+      <w:r>
+        <w:t xml:space="preserve">walls and attics, sealing air leaks, and install energy-efficient windows. </w:t>
+      </w:r>
+    </w:p>
+    <w:p>
+      <w:pPr>
+        <w:pStyle w:val="ListParagraph"/>
+      </w:pPr>
+      <w:r>
+        <w:t>&lt;</w:t>
+      </w:r>
+      <w:proofErr w:type="spellStart"/>
+      <w:r>
+        <w:t>img</w:t>
+      </w:r>
+      <w:proofErr w:type="spellEnd"/>
+      <w:r>
+        <w:t xml:space="preserve"> </w:t>
+      </w:r>
+      <w:proofErr w:type="spellStart"/>
+      <w:r>
+        <w:t>src</w:t>
+      </w:r>
+      <w:proofErr w:type="spellEnd"/>
+      <w:r>
+        <w:t>=</w:t>
+      </w:r>
+      <w:r>
+        <w:t>"</w:t>
+      </w:r>
+      <w:r>
+        <w:t>/</w:t>
+      </w:r>
+      <w:proofErr w:type="spellStart"/>
+      <w:r>
+        <w:t>img</w:t>
+      </w:r>
+      <w:proofErr w:type="spellEnd"/>
+      <w:r>
+        <w:t>/Tips/</w:t>
+      </w:r>
+      <w:r>
+        <w:t>Insulate</w:t>
+      </w:r>
+      <w:r>
+        <w:t>.jpg</w:t>
+      </w:r>
+      <w:r>
+        <w:t>"</w:t>
+      </w:r>
+      <w:r>
+        <w:t xml:space="preserve"> </w:t>
+      </w:r>
+      <w:r>
+        <w:t>alt="</w:t>
+      </w:r>
+      <w:proofErr w:type="spellStart"/>
+      <w:r>
+        <w:t>tipImage</w:t>
+      </w:r>
+      <w:proofErr w:type="spellEnd"/>
+      <w:r>
+        <w:t>" width="</w:t>
+      </w:r>
+      <w:r>
+        <w:t>75</w:t>
+      </w:r>
+      <w:r>
+        <w:t>%" height="</w:t>
+      </w:r>
+      <w:r>
+        <w:t>12</w:t>
+      </w:r>
+      <w:r>
+        <w:t>0px"</w:t>
+      </w:r>
+      <w:r>
+        <w:t xml:space="preserve"> </w:t>
+      </w:r>
+      <w:r>
+        <w:t>style="display: block; margin: auto; text-align: center;</w:t>
+      </w:r>
+      <w:r>
+        <w:t>"</w:t>
+      </w:r>
+      <w:r>
+        <w:t>&gt;</w:t>
+      </w:r>
+    </w:p>
+    <w:p>
+      <w:pPr>
+        <w:pStyle w:val="ListParagraph"/>
+      </w:pPr>
+      <w:r>
+        <w:t>&lt;</w:t>
       </w:r>
       <w:proofErr w:type="spellStart"/>
       <w:r>
@@ -356,8 +923,108 @@
         </w:numPr>
       </w:pPr>
       <w:r>
-        <w:t xml:space="preserve">Insulate your home: Insulate your home to keep cool air inside and hot air outside. This can include adding insulation to walls and attics, sealing air leaks, and installing energy-efficient windows. </w:t>
-      </w:r>
+        <w:lastRenderedPageBreak/>
+        <w:t>Use light-colored or reflective roofing materials</w:t>
+      </w:r>
+      <w:r>
+        <w:t xml:space="preserve"> to</w:t>
+      </w:r>
+      <w:r>
+        <w:t xml:space="preserve"> reduce the amount of heat absorbed by your roof.</w:t>
+      </w:r>
+    </w:p>
+    <w:p>
+      <w:pPr>
+        <w:pStyle w:val="ListParagraph"/>
+      </w:pPr>
+      <w:r>
+        <w:t>&lt;</w:t>
+      </w:r>
+      <w:proofErr w:type="spellStart"/>
+      <w:r>
+        <w:t>img</w:t>
+      </w:r>
+      <w:proofErr w:type="spellEnd"/>
+      <w:r>
+        <w:t xml:space="preserve"> </w:t>
+      </w:r>
+      <w:proofErr w:type="spellStart"/>
+      <w:r>
+        <w:t>src</w:t>
+      </w:r>
+      <w:proofErr w:type="spellEnd"/>
+      <w:r>
+        <w:t>=</w:t>
+      </w:r>
+      <w:r>
+        <w:t>"</w:t>
+      </w:r>
+      <w:r>
+        <w:t>/</w:t>
+      </w:r>
+      <w:proofErr w:type="spellStart"/>
+      <w:r>
+        <w:t>img</w:t>
+      </w:r>
+      <w:proofErr w:type="spellEnd"/>
+      <w:r>
+        <w:t>/Tips/</w:t>
+      </w:r>
+      <w:r>
+        <w:t>ReflectiveRoof</w:t>
+      </w:r>
+      <w:r>
+        <w:t>.</w:t>
+      </w:r>
+      <w:r>
+        <w:t>png</w:t>
+      </w:r>
+      <w:r>
+        <w:t>"</w:t>
+      </w:r>
+      <w:r>
+        <w:t xml:space="preserve"> </w:t>
+      </w:r>
+      <w:r>
+        <w:t>alt="</w:t>
+      </w:r>
+      <w:proofErr w:type="spellStart"/>
+      <w:r>
+        <w:t>tipImage</w:t>
+      </w:r>
+      <w:proofErr w:type="spellEnd"/>
+      <w:r>
+        <w:t>" width="</w:t>
+      </w:r>
+      <w:r>
+        <w:t>75</w:t>
+      </w:r>
+      <w:r>
+        <w:t>%" height="</w:t>
+      </w:r>
+      <w:r>
+        <w:t>12</w:t>
+      </w:r>
+      <w:r>
+        <w:t>0px"</w:t>
+      </w:r>
+      <w:r>
+        <w:t xml:space="preserve"> </w:t>
+      </w:r>
+      <w:r>
+        <w:t>style="display: block; margin: auto; text-align: center;</w:t>
+      </w:r>
+      <w:r>
+        <w:t>"</w:t>
+      </w:r>
+      <w:r>
+        <w:t>&gt;</w:t>
+      </w:r>
+    </w:p>
+    <w:p>
+      <w:pPr>
+        <w:pStyle w:val="ListParagraph"/>
+      </w:pPr>
       <w:r>
         <w:t>&lt;</w:t>
       </w:r>
@@ -379,56 +1046,97 @@
         </w:numPr>
       </w:pPr>
       <w:r>
-        <w:t xml:space="preserve">Plant trees or install shade sails: Plant trees or install shade sails to provide shade to your home and reduce heat from the sun. </w:t>
-      </w:r>
-      <w:r>
-        <w:t>&lt;</w:t>
-      </w:r>
-      <w:proofErr w:type="spellStart"/>
-      <w:r>
-        <w:t>br</w:t>
-      </w:r>
-      <w:proofErr w:type="spellEnd"/>
-      <w:r>
-        <w:t>&gt;</w:t>
-      </w:r>
-    </w:p>
-    <w:p>
-      <w:pPr>
-        <w:pStyle w:val="ListParagraph"/>
-        <w:numPr>
-          <w:ilvl w:val="0"/>
-          <w:numId w:val="2"/>
-        </w:numPr>
-      </w:pPr>
-      <w:r>
-        <w:t xml:space="preserve">Use light-colored or reflective roofing materials: Light-colored or reflective roofing materials can help reduce the amount of heat absorbed by your roof. </w:t>
-      </w:r>
-      <w:r>
-        <w:t>&lt;</w:t>
-      </w:r>
-      <w:proofErr w:type="spellStart"/>
-      <w:r>
-        <w:t>br</w:t>
-      </w:r>
-      <w:proofErr w:type="spellEnd"/>
-      <w:r>
-        <w:t>&gt;</w:t>
-      </w:r>
-    </w:p>
-    <w:p>
-      <w:pPr>
-        <w:pStyle w:val="ListParagraph"/>
-        <w:numPr>
-          <w:ilvl w:val="0"/>
-          <w:numId w:val="2"/>
-        </w:numPr>
-      </w:pPr>
-      <w:r>
-        <w:t>Avoid using appliances during the hottest parts of the day: Appliances like ovens, stoves, and dryers generate heat, which can add to the heat inside your home. Try to avoid using these appliances during the hottest parts of the day.</w:t>
-      </w:r>
-      <w:r>
-        <w:t xml:space="preserve"> &lt;</w:t>
+        <w:t xml:space="preserve">Plant trees or install shade sails to provide shade to your home and reduce heat from the sun. </w:t>
+      </w:r>
+    </w:p>
+    <w:p>
+      <w:pPr>
+        <w:pStyle w:val="ListParagraph"/>
+      </w:pPr>
+      <w:r>
+        <w:t>&lt;</w:t>
+      </w:r>
+      <w:proofErr w:type="spellStart"/>
+      <w:r>
+        <w:t>img</w:t>
+      </w:r>
+      <w:proofErr w:type="spellEnd"/>
+      <w:r>
+        <w:t xml:space="preserve"> </w:t>
+      </w:r>
+      <w:proofErr w:type="spellStart"/>
+      <w:r>
+        <w:t>src</w:t>
+      </w:r>
+      <w:proofErr w:type="spellEnd"/>
+      <w:r>
+        <w:t>=</w:t>
+      </w:r>
+      <w:r>
+        <w:t>"</w:t>
+      </w:r>
+      <w:r>
+        <w:t>/</w:t>
+      </w:r>
+      <w:proofErr w:type="spellStart"/>
+      <w:r>
+        <w:t>img</w:t>
+      </w:r>
+      <w:proofErr w:type="spellEnd"/>
+      <w:r>
+        <w:t>/Tips/</w:t>
+      </w:r>
+      <w:r>
+        <w:t>Shade.jpg</w:t>
+      </w:r>
+      <w:r>
+        <w:t>"</w:t>
+      </w:r>
+      <w:r>
+        <w:t xml:space="preserve"> </w:t>
+      </w:r>
+      <w:r>
+        <w:t>alt="</w:t>
+      </w:r>
+      <w:proofErr w:type="spellStart"/>
+      <w:r>
+        <w:t>tipImage</w:t>
+      </w:r>
+      <w:proofErr w:type="spellEnd"/>
+      <w:r>
+        <w:t>" width="</w:t>
+      </w:r>
+      <w:r>
+        <w:t>75</w:t>
+      </w:r>
+      <w:r>
+        <w:t>%" height="</w:t>
+      </w:r>
+      <w:r>
+        <w:t>12</w:t>
+      </w:r>
+      <w:r>
+        <w:t>0px"</w:t>
+      </w:r>
+      <w:r>
+        <w:t xml:space="preserve"> </w:t>
+      </w:r>
+      <w:r>
+        <w:t>style="display: block; margin: auto; text-align: center;</w:t>
+      </w:r>
+      <w:r>
+        <w:t>"</w:t>
+      </w:r>
+      <w:r>
+        <w:t>&gt;</w:t>
+      </w:r>
+    </w:p>
+    <w:p>
+      <w:pPr>
+        <w:pStyle w:val="ListParagraph"/>
+      </w:pPr>
+      <w:r>
+        <w:t>&lt;</w:t>
       </w:r>
       <w:proofErr w:type="spellStart"/>
       <w:r>
@@ -453,8 +1161,92 @@
         </w:numPr>
       </w:pPr>
       <w:r>
-        <w:t xml:space="preserve">Clear gutters and downspouts: Clean gutters and downspouts of leaves and debris to ensure that rainwater can flow freely away from your home. </w:t>
-      </w:r>
+        <w:t xml:space="preserve">Clean gutters and downspouts of leaves and debris to ensure that rainwater can flow freely away from your home. </w:t>
+      </w:r>
+    </w:p>
+    <w:p>
+      <w:pPr>
+        <w:pStyle w:val="ListParagraph"/>
+      </w:pPr>
+      <w:r>
+        <w:t>&lt;</w:t>
+      </w:r>
+      <w:proofErr w:type="spellStart"/>
+      <w:r>
+        <w:t>img</w:t>
+      </w:r>
+      <w:proofErr w:type="spellEnd"/>
+      <w:r>
+        <w:t xml:space="preserve"> </w:t>
+      </w:r>
+      <w:proofErr w:type="spellStart"/>
+      <w:r>
+        <w:t>src</w:t>
+      </w:r>
+      <w:proofErr w:type="spellEnd"/>
+      <w:r>
+        <w:t>=</w:t>
+      </w:r>
+      <w:r>
+        <w:t>"</w:t>
+      </w:r>
+      <w:r>
+        <w:t>/</w:t>
+      </w:r>
+      <w:proofErr w:type="spellStart"/>
+      <w:r>
+        <w:t>img</w:t>
+      </w:r>
+      <w:proofErr w:type="spellEnd"/>
+      <w:r>
+        <w:t>/Tips/Gutters.jpg</w:t>
+      </w:r>
+      <w:r>
+        <w:t>"</w:t>
+      </w:r>
+      <w:r>
+        <w:t xml:space="preserve"> </w:t>
+      </w:r>
+      <w:r>
+        <w:t>alt="</w:t>
+      </w:r>
+      <w:proofErr w:type="spellStart"/>
+      <w:r>
+        <w:t>tipImage</w:t>
+      </w:r>
+      <w:proofErr w:type="spellEnd"/>
+      <w:r>
+        <w:t>" width="</w:t>
+      </w:r>
+      <w:r>
+        <w:t>75</w:t>
+      </w:r>
+      <w:r>
+        <w:t>%" height="</w:t>
+      </w:r>
+      <w:r>
+        <w:t>12</w:t>
+      </w:r>
+      <w:r>
+        <w:t>0px"</w:t>
+      </w:r>
+      <w:r>
+        <w:t xml:space="preserve"> </w:t>
+      </w:r>
+      <w:r>
+        <w:t>style="display: block; margin: auto; text-align: center;</w:t>
+      </w:r>
+      <w:r>
+        <w:t>"</w:t>
+      </w:r>
+      <w:r>
+        <w:t>&gt;</w:t>
+      </w:r>
+    </w:p>
+    <w:p>
+      <w:pPr>
+        <w:pStyle w:val="ListParagraph"/>
+      </w:pPr>
       <w:r>
         <w:t>&lt;</w:t>
       </w:r>
@@ -476,8 +1268,98 @@
         </w:numPr>
       </w:pPr>
       <w:r>
-        <w:t xml:space="preserve">Check for leaks: Inspect your roof and windows for leaks, and seal any gaps or cracks to prevent water from entering your home. </w:t>
-      </w:r>
+        <w:t>Inspect your roof and windows for leaks, and seal any gaps or cracks to prevent water from entering your home.</w:t>
+      </w:r>
+    </w:p>
+    <w:p>
+      <w:pPr>
+        <w:pStyle w:val="ListParagraph"/>
+      </w:pPr>
+      <w:r>
+        <w:t>&lt;</w:t>
+      </w:r>
+      <w:proofErr w:type="spellStart"/>
+      <w:r>
+        <w:t>img</w:t>
+      </w:r>
+      <w:proofErr w:type="spellEnd"/>
+      <w:r>
+        <w:t xml:space="preserve"> </w:t>
+      </w:r>
+      <w:proofErr w:type="spellStart"/>
+      <w:r>
+        <w:t>src</w:t>
+      </w:r>
+      <w:proofErr w:type="spellEnd"/>
+      <w:r>
+        <w:t>=</w:t>
+      </w:r>
+      <w:r>
+        <w:t>"</w:t>
+      </w:r>
+      <w:r>
+        <w:t>/</w:t>
+      </w:r>
+      <w:proofErr w:type="spellStart"/>
+      <w:r>
+        <w:t>img</w:t>
+      </w:r>
+      <w:proofErr w:type="spellEnd"/>
+      <w:r>
+        <w:t>/Tips/</w:t>
+      </w:r>
+      <w:r>
+        <w:t>WindowLeak</w:t>
+      </w:r>
+      <w:r>
+        <w:t>.jpg</w:t>
+      </w:r>
+      <w:r>
+        <w:t>"</w:t>
+      </w:r>
+      <w:r>
+        <w:t xml:space="preserve"> </w:t>
+      </w:r>
+      <w:r>
+        <w:t>alt="</w:t>
+      </w:r>
+      <w:proofErr w:type="spellStart"/>
+      <w:r>
+        <w:t>tipImage</w:t>
+      </w:r>
+      <w:proofErr w:type="spellEnd"/>
+      <w:r>
+        <w:t>" width="</w:t>
+      </w:r>
+      <w:r>
+        <w:t>75</w:t>
+      </w:r>
+      <w:r>
+        <w:t>%" height="</w:t>
+      </w:r>
+      <w:r>
+        <w:t>12</w:t>
+      </w:r>
+      <w:r>
+        <w:t>0px"</w:t>
+      </w:r>
+      <w:r>
+        <w:t xml:space="preserve"> </w:t>
+      </w:r>
+      <w:r>
+        <w:t>style="display: block; margin: auto; text-align: center;</w:t>
+      </w:r>
+      <w:r>
+        <w:t>"</w:t>
+      </w:r>
+      <w:r>
+        <w:t>&gt;</w:t>
+      </w:r>
+    </w:p>
+    <w:p>
+      <w:pPr>
+        <w:pStyle w:val="ListParagraph"/>
+      </w:pPr>
       <w:r>
         <w:t>&lt;</w:t>
       </w:r>
@@ -499,9 +1381,104 @@
         </w:numPr>
       </w:pPr>
       <w:r>
-        <w:lastRenderedPageBreak/>
-        <w:t xml:space="preserve">Install window well covers: If you have basement windows, install window well covers to keep rainwater and debris from accumulating and potentially flooding your basement. </w:t>
-      </w:r>
+        <w:t>If</w:t>
+      </w:r>
+      <w:r>
+        <w:t xml:space="preserve"> you have basement windows, install window well covers to keep rainwater and debris from accumulating and potentially flooding your basement. </w:t>
+      </w:r>
+    </w:p>
+    <w:p>
+      <w:pPr>
+        <w:pStyle w:val="ListParagraph"/>
+      </w:pPr>
+      <w:r>
+        <w:t>&lt;</w:t>
+      </w:r>
+      <w:proofErr w:type="spellStart"/>
+      <w:r>
+        <w:t>img</w:t>
+      </w:r>
+      <w:proofErr w:type="spellEnd"/>
+      <w:r>
+        <w:t xml:space="preserve"> </w:t>
+      </w:r>
+      <w:proofErr w:type="spellStart"/>
+      <w:r>
+        <w:t>src</w:t>
+      </w:r>
+      <w:proofErr w:type="spellEnd"/>
+      <w:r>
+        <w:t>=</w:t>
+      </w:r>
+      <w:r>
+        <w:t>"</w:t>
+      </w:r>
+      <w:r>
+        <w:t>/</w:t>
+      </w:r>
+      <w:proofErr w:type="spellStart"/>
+      <w:r>
+        <w:t>img</w:t>
+      </w:r>
+      <w:proofErr w:type="spellEnd"/>
+      <w:r>
+        <w:t>/Tips/</w:t>
+      </w:r>
+      <w:r>
+        <w:t>WindowWellCover</w:t>
+      </w:r>
+      <w:r>
+        <w:t>.</w:t>
+      </w:r>
+      <w:r>
+        <w:t>png</w:t>
+      </w:r>
+      <w:r>
+        <w:t>"</w:t>
+      </w:r>
+      <w:r>
+        <w:t xml:space="preserve"> </w:t>
+      </w:r>
+      <w:r>
+        <w:t>alt="</w:t>
+      </w:r>
+      <w:proofErr w:type="spellStart"/>
+      <w:r>
+        <w:t>tipImage</w:t>
+      </w:r>
+      <w:proofErr w:type="spellEnd"/>
+      <w:r>
+        <w:t>" width="</w:t>
+      </w:r>
+      <w:r>
+        <w:t>75</w:t>
+      </w:r>
+      <w:r>
+        <w:t>%" height="</w:t>
+      </w:r>
+      <w:r>
+        <w:t>12</w:t>
+      </w:r>
+      <w:r>
+        <w:t>0px"</w:t>
+      </w:r>
+      <w:r>
+        <w:t xml:space="preserve"> </w:t>
+      </w:r>
+      <w:r>
+        <w:t>style="display: block; margin: auto; text-align: center;</w:t>
+      </w:r>
+      <w:r>
+        <w:t>"</w:t>
+      </w:r>
+      <w:r>
+        <w:t>&gt;</w:t>
+      </w:r>
+    </w:p>
+    <w:p>
+      <w:pPr>
+        <w:pStyle w:val="ListParagraph"/>
+      </w:pPr>
       <w:r>
         <w:t>&lt;</w:t>
       </w:r>
@@ -523,8 +1500,98 @@
         </w:numPr>
       </w:pPr>
       <w:r>
-        <w:t xml:space="preserve">Grade the ground away from your foundation: Make sure the ground slopes away from your foundation to prevent water from pooling and potentially seeping into your basement. </w:t>
-      </w:r>
+        <w:t xml:space="preserve">Make sure the ground slopes away from your foundation to prevent water from pooling and potentially seeping into your basement. </w:t>
+      </w:r>
+    </w:p>
+    <w:p>
+      <w:pPr>
+        <w:pStyle w:val="ListParagraph"/>
+      </w:pPr>
+      <w:r>
+        <w:t>&lt;</w:t>
+      </w:r>
+      <w:proofErr w:type="spellStart"/>
+      <w:r>
+        <w:t>img</w:t>
+      </w:r>
+      <w:proofErr w:type="spellEnd"/>
+      <w:r>
+        <w:t xml:space="preserve"> </w:t>
+      </w:r>
+      <w:proofErr w:type="spellStart"/>
+      <w:r>
+        <w:t>src</w:t>
+      </w:r>
+      <w:proofErr w:type="spellEnd"/>
+      <w:r>
+        <w:t>=</w:t>
+      </w:r>
+      <w:r>
+        <w:t>"</w:t>
+      </w:r>
+      <w:r>
+        <w:t>/</w:t>
+      </w:r>
+      <w:proofErr w:type="spellStart"/>
+      <w:r>
+        <w:t>img</w:t>
+      </w:r>
+      <w:proofErr w:type="spellEnd"/>
+      <w:r>
+        <w:t>/Tips/</w:t>
+      </w:r>
+      <w:r>
+        <w:t>Grade</w:t>
+      </w:r>
+      <w:r>
+        <w:t>.png</w:t>
+      </w:r>
+      <w:r>
+        <w:t>"</w:t>
+      </w:r>
+      <w:r>
+        <w:t xml:space="preserve"> </w:t>
+      </w:r>
+      <w:r>
+        <w:t>alt="</w:t>
+      </w:r>
+      <w:proofErr w:type="spellStart"/>
+      <w:r>
+        <w:t>tipImage</w:t>
+      </w:r>
+      <w:proofErr w:type="spellEnd"/>
+      <w:r>
+        <w:t>" width="</w:t>
+      </w:r>
+      <w:r>
+        <w:t>75</w:t>
+      </w:r>
+      <w:r>
+        <w:t>%" height="</w:t>
+      </w:r>
+      <w:r>
+        <w:t>12</w:t>
+      </w:r>
+      <w:r>
+        <w:t>0px"</w:t>
+      </w:r>
+      <w:r>
+        <w:t xml:space="preserve"> </w:t>
+      </w:r>
+      <w:r>
+        <w:t>style="display: block; margin: auto; text-align: center;</w:t>
+      </w:r>
+      <w:r>
+        <w:t>"</w:t>
+      </w:r>
+      <w:r>
+        <w:t>&gt;</w:t>
+      </w:r>
+    </w:p>
+    <w:p>
+      <w:pPr>
+        <w:pStyle w:val="ListParagraph"/>
+      </w:pPr>
       <w:r>
         <w:t>&lt;</w:t>
       </w:r>
@@ -546,8 +1613,107 @@
         </w:numPr>
       </w:pPr>
       <w:r>
-        <w:t xml:space="preserve">Install a sump pump: Consider installing a sump pump in your basement to help remove excess water. </w:t>
-      </w:r>
+        <w:t>Direct downspouts away from your foundation</w:t>
+      </w:r>
+      <w:r>
+        <w:t xml:space="preserve"> and</w:t>
+      </w:r>
+      <w:r>
+        <w:t xml:space="preserve"> extend them at least five feet away from your home. </w:t>
+      </w:r>
+    </w:p>
+    <w:p>
+      <w:pPr>
+        <w:pStyle w:val="ListParagraph"/>
+      </w:pPr>
+      <w:r>
+        <w:t>&lt;</w:t>
+      </w:r>
+      <w:proofErr w:type="spellStart"/>
+      <w:r>
+        <w:t>img</w:t>
+      </w:r>
+      <w:proofErr w:type="spellEnd"/>
+      <w:r>
+        <w:t xml:space="preserve"> </w:t>
+      </w:r>
+      <w:proofErr w:type="spellStart"/>
+      <w:r>
+        <w:t>src</w:t>
+      </w:r>
+      <w:proofErr w:type="spellEnd"/>
+      <w:r>
+        <w:t>=</w:t>
+      </w:r>
+      <w:r>
+        <w:t>"</w:t>
+      </w:r>
+      <w:r>
+        <w:t>/</w:t>
+      </w:r>
+      <w:proofErr w:type="spellStart"/>
+      <w:r>
+        <w:t>img</w:t>
+      </w:r>
+      <w:proofErr w:type="spellEnd"/>
+      <w:r>
+        <w:t>/Tips/</w:t>
+      </w:r>
+      <w:r>
+        <w:t>SpoutAway</w:t>
+      </w:r>
+      <w:r>
+        <w:t>.</w:t>
+      </w:r>
+      <w:r>
+        <w:t>jpg</w:t>
+      </w:r>
+      <w:r>
+        <w:t>"</w:t>
+      </w:r>
+      <w:r>
+        <w:t xml:space="preserve"> </w:t>
+      </w:r>
+      <w:r>
+        <w:t>alt="</w:t>
+      </w:r>
+      <w:proofErr w:type="spellStart"/>
+      <w:r>
+        <w:t>tipImage</w:t>
+      </w:r>
+      <w:proofErr w:type="spellEnd"/>
+      <w:r>
+        <w:t>" width="</w:t>
+      </w:r>
+      <w:r>
+        <w:t>75</w:t>
+      </w:r>
+      <w:r>
+        <w:t>%" height="</w:t>
+      </w:r>
+      <w:r>
+        <w:t>12</w:t>
+      </w:r>
+      <w:r>
+        <w:t>0px"</w:t>
+      </w:r>
+      <w:r>
+        <w:t xml:space="preserve"> </w:t>
+      </w:r>
+      <w:r>
+        <w:t>style="display: block; margin: auto; text-align: center;</w:t>
+      </w:r>
+      <w:r>
+        <w:t>"</w:t>
+      </w:r>
+      <w:r>
+        <w:t>&gt;</w:t>
+      </w:r>
+    </w:p>
+    <w:p>
+      <w:pPr>
+        <w:pStyle w:val="ListParagraph"/>
+      </w:pPr>
       <w:r>
         <w:t>&lt;</w:t>
       </w:r>
@@ -569,8 +1735,110 @@
         </w:numPr>
       </w:pPr>
       <w:r>
-        <w:t xml:space="preserve">Direct downspouts away from your foundation: Make sure downspouts are directed away from your foundation, and extend them at least five feet away from your home. </w:t>
-      </w:r>
+        <w:t>Consider installing a rain garden</w:t>
+      </w:r>
+      <w:r>
+        <w:t xml:space="preserve">. </w:t>
+      </w:r>
+      <w:r>
+        <w:t xml:space="preserve">A rain garden can help absorb and filter rainwater, reducing the amount of runoff that can potentially damage your home. </w:t>
+      </w:r>
+    </w:p>
+    <w:p>
+      <w:pPr>
+        <w:pStyle w:val="ListParagraph"/>
+      </w:pPr>
+      <w:r>
+        <w:t>&lt;</w:t>
+      </w:r>
+      <w:proofErr w:type="spellStart"/>
+      <w:r>
+        <w:t>img</w:t>
+      </w:r>
+      <w:proofErr w:type="spellEnd"/>
+      <w:r>
+        <w:t xml:space="preserve"> </w:t>
+      </w:r>
+      <w:proofErr w:type="spellStart"/>
+      <w:r>
+        <w:t>src</w:t>
+      </w:r>
+      <w:proofErr w:type="spellEnd"/>
+      <w:r>
+        <w:t>=</w:t>
+      </w:r>
+      <w:r>
+        <w:t>"</w:t>
+      </w:r>
+      <w:r>
+        <w:t>/</w:t>
+      </w:r>
+      <w:proofErr w:type="spellStart"/>
+      <w:r>
+        <w:t>img</w:t>
+      </w:r>
+      <w:proofErr w:type="spellEnd"/>
+      <w:r>
+        <w:t>/Tips/</w:t>
+      </w:r>
+      <w:r>
+        <w:t>RainG</w:t>
+      </w:r>
+      <w:r>
+        <w:t>ar</w:t>
+      </w:r>
+      <w:r>
+        <w:t>den</w:t>
+      </w:r>
+      <w:r>
+        <w:t>.png</w:t>
+      </w:r>
+      <w:r>
+        <w:t>"</w:t>
+      </w:r>
+      <w:r>
+        <w:t xml:space="preserve"> </w:t>
+      </w:r>
+      <w:r>
+        <w:t>alt="</w:t>
+      </w:r>
+      <w:proofErr w:type="spellStart"/>
+      <w:r>
+        <w:t>tipImage</w:t>
+      </w:r>
+      <w:proofErr w:type="spellEnd"/>
+      <w:r>
+        <w:t>" width="</w:t>
+      </w:r>
+      <w:r>
+        <w:t>75</w:t>
+      </w:r>
+      <w:r>
+        <w:t>%" height="</w:t>
+      </w:r>
+      <w:r>
+        <w:t>12</w:t>
+      </w:r>
+      <w:r>
+        <w:t>0px"</w:t>
+      </w:r>
+      <w:r>
+        <w:t xml:space="preserve"> </w:t>
+      </w:r>
+      <w:r>
+        <w:t>style="display: block; margin: auto; text-align: center;</w:t>
+      </w:r>
+      <w:r>
+        <w:t>"</w:t>
+      </w:r>
+      <w:r>
+        <w:t>&gt;</w:t>
+      </w:r>
+    </w:p>
+    <w:p>
+      <w:pPr>
+        <w:pStyle w:val="ListParagraph"/>
+      </w:pPr>
       <w:r>
         <w:t>&lt;</w:t>
       </w:r>
@@ -583,31 +1851,11 @@
         <w:t>&gt;</w:t>
       </w:r>
     </w:p>
-    <w:p>
-      <w:pPr>
-        <w:pStyle w:val="ListParagraph"/>
-        <w:numPr>
-          <w:ilvl w:val="0"/>
-          <w:numId w:val="3"/>
-        </w:numPr>
-      </w:pPr>
-      <w:r>
-        <w:t xml:space="preserve">Consider installing a rain garden: A rain garden can help absorb and filter rainwater, reducing the amount of runoff that can potentially damage your home. </w:t>
-      </w:r>
-      <w:r>
-        <w:t>&lt;</w:t>
-      </w:r>
-      <w:proofErr w:type="spellStart"/>
-      <w:r>
-        <w:t>br</w:t>
-      </w:r>
-      <w:proofErr w:type="spellEnd"/>
-      <w:r>
-        <w:t>&gt;</w:t>
-      </w:r>
-    </w:p>
-    <w:p>
-      <w:r>
+    <w:p/>
+    <w:p/>
+    <w:p>
+      <w:r>
+        <w:lastRenderedPageBreak/>
         <w:t>Wind</w:t>
       </w:r>
     </w:p>
@@ -620,8 +1868,101 @@
         </w:numPr>
       </w:pPr>
       <w:r>
-        <w:t xml:space="preserve">Inspect your roof: Regularly inspect your roof for any loose or damaged shingles or tiles. Make repairs as needed to prevent them from becoming flying debris during strong winds. </w:t>
-      </w:r>
+        <w:t>Inspect your roof</w:t>
+      </w:r>
+      <w:r>
+        <w:t xml:space="preserve"> </w:t>
+      </w:r>
+      <w:r>
+        <w:t xml:space="preserve">for any loose or damaged shingles or tiles. Make repairs as needed to prevent them from becoming flying debris during strong winds. </w:t>
+      </w:r>
+    </w:p>
+    <w:p>
+      <w:pPr>
+        <w:pStyle w:val="ListParagraph"/>
+      </w:pPr>
+      <w:r>
+        <w:t>&lt;</w:t>
+      </w:r>
+      <w:proofErr w:type="spellStart"/>
+      <w:r>
+        <w:t>img</w:t>
+      </w:r>
+      <w:proofErr w:type="spellEnd"/>
+      <w:r>
+        <w:t xml:space="preserve"> </w:t>
+      </w:r>
+      <w:proofErr w:type="spellStart"/>
+      <w:r>
+        <w:t>src</w:t>
+      </w:r>
+      <w:proofErr w:type="spellEnd"/>
+      <w:r>
+        <w:t>=</w:t>
+      </w:r>
+      <w:r>
+        <w:t>"</w:t>
+      </w:r>
+      <w:r>
+        <w:t>/</w:t>
+      </w:r>
+      <w:proofErr w:type="spellStart"/>
+      <w:r>
+        <w:t>img</w:t>
+      </w:r>
+      <w:proofErr w:type="spellEnd"/>
+      <w:r>
+        <w:t>/Tips/</w:t>
+      </w:r>
+      <w:r>
+        <w:t>Shingle.jpg</w:t>
+      </w:r>
+      <w:r>
+        <w:t>"</w:t>
+      </w:r>
+      <w:r>
+        <w:t xml:space="preserve"> </w:t>
+      </w:r>
+      <w:r>
+        <w:t>alt="</w:t>
+      </w:r>
+      <w:proofErr w:type="spellStart"/>
+      <w:r>
+        <w:t>tipImage</w:t>
+      </w:r>
+      <w:proofErr w:type="spellEnd"/>
+      <w:r>
+        <w:t>" width="</w:t>
+      </w:r>
+      <w:r>
+        <w:t>75</w:t>
+      </w:r>
+      <w:r>
+        <w:t>%" height="</w:t>
+      </w:r>
+      <w:r>
+        <w:t>12</w:t>
+      </w:r>
+      <w:r>
+        <w:t>0px"</w:t>
+      </w:r>
+      <w:r>
+        <w:t xml:space="preserve"> </w:t>
+      </w:r>
+      <w:r>
+        <w:t>style="display: block; margin: auto; text-align: center;</w:t>
+      </w:r>
+      <w:r>
+        <w:t>"</w:t>
+      </w:r>
+      <w:r>
+        <w:t>&gt;</w:t>
+      </w:r>
+    </w:p>
+    <w:p>
+      <w:pPr>
+        <w:pStyle w:val="ListParagraph"/>
+      </w:pPr>
       <w:r>
         <w:t>&lt;</w:t>
       </w:r>
@@ -643,8 +1984,98 @@
         </w:numPr>
       </w:pPr>
       <w:r>
-        <w:t xml:space="preserve">Secure outdoor items: Secure outdoor furniture, toys, and other items that could become projectiles during strong winds. Bring them inside if possible or tie them down. </w:t>
-      </w:r>
+        <w:t xml:space="preserve">Secure outdoor furniture, toys, and other items that could become projectiles during strong winds. Bring them inside if possible or tie them down. </w:t>
+      </w:r>
+    </w:p>
+    <w:p>
+      <w:pPr>
+        <w:pStyle w:val="ListParagraph"/>
+      </w:pPr>
+      <w:r>
+        <w:t>&lt;</w:t>
+      </w:r>
+      <w:proofErr w:type="spellStart"/>
+      <w:r>
+        <w:t>img</w:t>
+      </w:r>
+      <w:proofErr w:type="spellEnd"/>
+      <w:r>
+        <w:t xml:space="preserve"> </w:t>
+      </w:r>
+      <w:proofErr w:type="spellStart"/>
+      <w:r>
+        <w:t>src</w:t>
+      </w:r>
+      <w:proofErr w:type="spellEnd"/>
+      <w:r>
+        <w:t>=</w:t>
+      </w:r>
+      <w:r>
+        <w:t>"</w:t>
+      </w:r>
+      <w:r>
+        <w:t>/</w:t>
+      </w:r>
+      <w:proofErr w:type="spellStart"/>
+      <w:r>
+        <w:t>img</w:t>
+      </w:r>
+      <w:proofErr w:type="spellEnd"/>
+      <w:r>
+        <w:t>/Tips/S</w:t>
+      </w:r>
+      <w:r>
+        <w:t>ecureFurniture</w:t>
+      </w:r>
+      <w:r>
+        <w:t>.jpg</w:t>
+      </w:r>
+      <w:r>
+        <w:t>"</w:t>
+      </w:r>
+      <w:r>
+        <w:t xml:space="preserve"> </w:t>
+      </w:r>
+      <w:r>
+        <w:t>alt="</w:t>
+      </w:r>
+      <w:proofErr w:type="spellStart"/>
+      <w:r>
+        <w:t>tipImage</w:t>
+      </w:r>
+      <w:proofErr w:type="spellEnd"/>
+      <w:r>
+        <w:t>" width="</w:t>
+      </w:r>
+      <w:r>
+        <w:t>75</w:t>
+      </w:r>
+      <w:r>
+        <w:t>%" height="</w:t>
+      </w:r>
+      <w:r>
+        <w:t>12</w:t>
+      </w:r>
+      <w:r>
+        <w:t>0px"</w:t>
+      </w:r>
+      <w:r>
+        <w:t xml:space="preserve"> </w:t>
+      </w:r>
+      <w:r>
+        <w:t>style="display: block; margin: auto; text-align: center;</w:t>
+      </w:r>
+      <w:r>
+        <w:t>"</w:t>
+      </w:r>
+      <w:r>
+        <w:t>&gt;</w:t>
+      </w:r>
+    </w:p>
+    <w:p>
+      <w:pPr>
+        <w:pStyle w:val="ListParagraph"/>
+      </w:pPr>
       <w:r>
         <w:t>&lt;</w:t>
       </w:r>
@@ -666,8 +2097,104 @@
         </w:numPr>
       </w:pPr>
       <w:r>
-        <w:t xml:space="preserve">Trim trees: Trim back any overhanging branches or dead limbs that could fall on your home during strong winds. </w:t>
-      </w:r>
+        <w:t xml:space="preserve">Trim </w:t>
+      </w:r>
+      <w:r>
+        <w:t>trees of</w:t>
+      </w:r>
+      <w:r>
+        <w:t xml:space="preserve"> any overhanging branches or dead limbs that could fall on your home during strong winds. </w:t>
+      </w:r>
+    </w:p>
+    <w:p>
+      <w:pPr>
+        <w:pStyle w:val="ListParagraph"/>
+      </w:pPr>
+      <w:r>
+        <w:t>&lt;</w:t>
+      </w:r>
+      <w:proofErr w:type="spellStart"/>
+      <w:r>
+        <w:t>img</w:t>
+      </w:r>
+      <w:proofErr w:type="spellEnd"/>
+      <w:r>
+        <w:t xml:space="preserve"> </w:t>
+      </w:r>
+      <w:proofErr w:type="spellStart"/>
+      <w:r>
+        <w:t>src</w:t>
+      </w:r>
+      <w:proofErr w:type="spellEnd"/>
+      <w:r>
+        <w:t>=</w:t>
+      </w:r>
+      <w:r>
+        <w:t>"</w:t>
+      </w:r>
+      <w:r>
+        <w:t>/</w:t>
+      </w:r>
+      <w:proofErr w:type="spellStart"/>
+      <w:r>
+        <w:t>img</w:t>
+      </w:r>
+      <w:proofErr w:type="spellEnd"/>
+      <w:r>
+        <w:t>/Tips/</w:t>
+      </w:r>
+      <w:r>
+        <w:t>TrimTrees</w:t>
+      </w:r>
+      <w:r>
+        <w:t>.jpg</w:t>
+      </w:r>
+      <w:r>
+        <w:t>"</w:t>
+      </w:r>
+      <w:r>
+        <w:t xml:space="preserve"> </w:t>
+      </w:r>
+      <w:r>
+        <w:t>alt="</w:t>
+      </w:r>
+      <w:proofErr w:type="spellStart"/>
+      <w:r>
+        <w:t>tipImage</w:t>
+      </w:r>
+      <w:proofErr w:type="spellEnd"/>
+      <w:r>
+        <w:t>" width="</w:t>
+      </w:r>
+      <w:r>
+        <w:t>75</w:t>
+      </w:r>
+      <w:r>
+        <w:t>%" height="</w:t>
+      </w:r>
+      <w:r>
+        <w:t>12</w:t>
+      </w:r>
+      <w:r>
+        <w:t>0px"</w:t>
+      </w:r>
+      <w:r>
+        <w:t xml:space="preserve"> </w:t>
+      </w:r>
+      <w:r>
+        <w:t>style="display: block; margin: auto; text-align: center;</w:t>
+      </w:r>
+      <w:r>
+        <w:t>"</w:t>
+      </w:r>
+      <w:r>
+        <w:t>&gt;</w:t>
+      </w:r>
+    </w:p>
+    <w:p>
+      <w:pPr>
+        <w:pStyle w:val="ListParagraph"/>
+      </w:pPr>
       <w:r>
         <w:t>&lt;</w:t>
       </w:r>
@@ -689,8 +2216,98 @@
         </w:numPr>
       </w:pPr>
       <w:r>
-        <w:t xml:space="preserve">Reinforce garage doors: Reinforce your garage doors to prevent them from being blown in by strong winds. </w:t>
-      </w:r>
+        <w:t xml:space="preserve">Reinforce your garage doors to prevent them from being blown in by strong winds. </w:t>
+      </w:r>
+    </w:p>
+    <w:p>
+      <w:pPr>
+        <w:pStyle w:val="ListParagraph"/>
+      </w:pPr>
+      <w:r>
+        <w:t>&lt;</w:t>
+      </w:r>
+      <w:proofErr w:type="spellStart"/>
+      <w:r>
+        <w:t>img</w:t>
+      </w:r>
+      <w:proofErr w:type="spellEnd"/>
+      <w:r>
+        <w:t xml:space="preserve"> </w:t>
+      </w:r>
+      <w:proofErr w:type="spellStart"/>
+      <w:r>
+        <w:t>src</w:t>
+      </w:r>
+      <w:proofErr w:type="spellEnd"/>
+      <w:r>
+        <w:t>=</w:t>
+      </w:r>
+      <w:r>
+        <w:t>"</w:t>
+      </w:r>
+      <w:r>
+        <w:t>/</w:t>
+      </w:r>
+      <w:proofErr w:type="spellStart"/>
+      <w:r>
+        <w:t>img</w:t>
+      </w:r>
+      <w:proofErr w:type="spellEnd"/>
+      <w:r>
+        <w:t>/Tips/</w:t>
+      </w:r>
+      <w:r>
+        <w:t>ReinforceGarageDoor</w:t>
+      </w:r>
+      <w:r>
+        <w:t>.jpg</w:t>
+      </w:r>
+      <w:r>
+        <w:t>"</w:t>
+      </w:r>
+      <w:r>
+        <w:t xml:space="preserve"> </w:t>
+      </w:r>
+      <w:r>
+        <w:t>alt="</w:t>
+      </w:r>
+      <w:proofErr w:type="spellStart"/>
+      <w:r>
+        <w:t>tipImage</w:t>
+      </w:r>
+      <w:proofErr w:type="spellEnd"/>
+      <w:r>
+        <w:t>" width="</w:t>
+      </w:r>
+      <w:r>
+        <w:t>75</w:t>
+      </w:r>
+      <w:r>
+        <w:t>%" height="</w:t>
+      </w:r>
+      <w:r>
+        <w:t>12</w:t>
+      </w:r>
+      <w:r>
+        <w:t>0px"</w:t>
+      </w:r>
+      <w:r>
+        <w:t xml:space="preserve"> </w:t>
+      </w:r>
+      <w:r>
+        <w:t>style="display: block; margin: auto; text-align: center;</w:t>
+      </w:r>
+      <w:r>
+        <w:t>"</w:t>
+      </w:r>
+      <w:r>
+        <w:t>&gt;</w:t>
+      </w:r>
+    </w:p>
+    <w:p>
+      <w:pPr>
+        <w:pStyle w:val="ListParagraph"/>
+      </w:pPr>
       <w:r>
         <w:t>&lt;</w:t>
       </w:r>
@@ -712,8 +2329,98 @@
         </w:numPr>
       </w:pPr>
       <w:r>
-        <w:t xml:space="preserve">Install impact-resistant windows and doors: Consider installing impact-resistant windows and doors that can withstand high winds and flying debris. </w:t>
-      </w:r>
+        <w:t xml:space="preserve">Install impact-resistant windows and doors that can withstand high winds and flying debris. </w:t>
+      </w:r>
+    </w:p>
+    <w:p>
+      <w:pPr>
+        <w:pStyle w:val="ListParagraph"/>
+      </w:pPr>
+      <w:r>
+        <w:t>&lt;</w:t>
+      </w:r>
+      <w:proofErr w:type="spellStart"/>
+      <w:r>
+        <w:t>img</w:t>
+      </w:r>
+      <w:proofErr w:type="spellEnd"/>
+      <w:r>
+        <w:t xml:space="preserve"> </w:t>
+      </w:r>
+      <w:proofErr w:type="spellStart"/>
+      <w:r>
+        <w:t>src</w:t>
+      </w:r>
+      <w:proofErr w:type="spellEnd"/>
+      <w:r>
+        <w:t>=</w:t>
+      </w:r>
+      <w:r>
+        <w:t>"</w:t>
+      </w:r>
+      <w:r>
+        <w:t>/</w:t>
+      </w:r>
+      <w:proofErr w:type="spellStart"/>
+      <w:r>
+        <w:t>img</w:t>
+      </w:r>
+      <w:proofErr w:type="spellEnd"/>
+      <w:r>
+        <w:t>/Tips/Reinforce</w:t>
+      </w:r>
+      <w:r>
+        <w:t>Windows</w:t>
+      </w:r>
+      <w:r>
+        <w:t>.jpg</w:t>
+      </w:r>
+      <w:r>
+        <w:t>"</w:t>
+      </w:r>
+      <w:r>
+        <w:t xml:space="preserve"> </w:t>
+      </w:r>
+      <w:r>
+        <w:t>alt="</w:t>
+      </w:r>
+      <w:proofErr w:type="spellStart"/>
+      <w:r>
+        <w:t>tipImage</w:t>
+      </w:r>
+      <w:proofErr w:type="spellEnd"/>
+      <w:r>
+        <w:t>" width="</w:t>
+      </w:r>
+      <w:r>
+        <w:t>75</w:t>
+      </w:r>
+      <w:r>
+        <w:t>%" height="</w:t>
+      </w:r>
+      <w:r>
+        <w:t>12</w:t>
+      </w:r>
+      <w:r>
+        <w:t>0px"</w:t>
+      </w:r>
+      <w:r>
+        <w:t xml:space="preserve"> </w:t>
+      </w:r>
+      <w:r>
+        <w:t>style="display: block; margin: auto; text-align: center;</w:t>
+      </w:r>
+      <w:r>
+        <w:t>"</w:t>
+      </w:r>
+      <w:r>
+        <w:t>&gt;</w:t>
+      </w:r>
+    </w:p>
+    <w:p>
+      <w:pPr>
+        <w:pStyle w:val="ListParagraph"/>
+      </w:pPr>
       <w:r>
         <w:t>&lt;</w:t>
       </w:r>
@@ -735,8 +2442,104 @@
         </w:numPr>
       </w:pPr>
       <w:r>
-        <w:t xml:space="preserve">Strengthen your roof and walls: Consider reinforcing your roof and walls with hurricane straps, clips, or bracing to improve their resistance to strong winds. </w:t>
-      </w:r>
+        <w:t>Strengthen your roof and walls</w:t>
+      </w:r>
+      <w:r>
+        <w:t xml:space="preserve"> </w:t>
+      </w:r>
+      <w:r>
+        <w:t xml:space="preserve">with hurricane straps, clips, or bracing to improve their resistance to strong winds. </w:t>
+      </w:r>
+    </w:p>
+    <w:p>
+      <w:pPr>
+        <w:pStyle w:val="ListParagraph"/>
+      </w:pPr>
+      <w:r>
+        <w:t>&lt;</w:t>
+      </w:r>
+      <w:proofErr w:type="spellStart"/>
+      <w:r>
+        <w:t>img</w:t>
+      </w:r>
+      <w:proofErr w:type="spellEnd"/>
+      <w:r>
+        <w:t xml:space="preserve"> </w:t>
+      </w:r>
+      <w:proofErr w:type="spellStart"/>
+      <w:r>
+        <w:t>src</w:t>
+      </w:r>
+      <w:proofErr w:type="spellEnd"/>
+      <w:r>
+        <w:t>=</w:t>
+      </w:r>
+      <w:r>
+        <w:t>"</w:t>
+      </w:r>
+      <w:r>
+        <w:t>/</w:t>
+      </w:r>
+      <w:proofErr w:type="spellStart"/>
+      <w:r>
+        <w:t>img</w:t>
+      </w:r>
+      <w:proofErr w:type="spellEnd"/>
+      <w:r>
+        <w:t>/Tips/Reinforce</w:t>
+      </w:r>
+      <w:r>
+        <w:t>Walls</w:t>
+      </w:r>
+      <w:r>
+        <w:t>.jpg</w:t>
+      </w:r>
+      <w:r>
+        <w:t>"</w:t>
+      </w:r>
+      <w:r>
+        <w:t xml:space="preserve"> </w:t>
+      </w:r>
+      <w:r>
+        <w:t>alt="</w:t>
+      </w:r>
+      <w:proofErr w:type="spellStart"/>
+      <w:r>
+        <w:t>tipImage</w:t>
+      </w:r>
+      <w:proofErr w:type="spellEnd"/>
+      <w:r>
+        <w:t>" width="</w:t>
+      </w:r>
+      <w:r>
+        <w:t>75</w:t>
+      </w:r>
+      <w:r>
+        <w:t>%" height="</w:t>
+      </w:r>
+      <w:r>
+        <w:t>12</w:t>
+      </w:r>
+      <w:r>
+        <w:t>0px"</w:t>
+      </w:r>
+      <w:r>
+        <w:t xml:space="preserve"> </w:t>
+      </w:r>
+      <w:r>
+        <w:t>style="display: block; margin: auto; text-align: center;</w:t>
+      </w:r>
+      <w:r>
+        <w:t>"</w:t>
+      </w:r>
+      <w:r>
+        <w:t>&gt;</w:t>
+      </w:r>
+    </w:p>
+    <w:p>
+      <w:pPr>
+        <w:pStyle w:val="ListParagraph"/>
+      </w:pPr>
       <w:r>
         <w:t>&lt;</w:t>
       </w:r>

</xml_diff>

<commit_message>
repathed everything to not use express
</commit_message>
<xml_diff>
--- a/Tips Masterlist.docx
+++ b/Tips Masterlist.docx
@@ -52,6 +52,9 @@
         <w:t>"</w:t>
       </w:r>
       <w:r>
+        <w:t>../../public</w:t>
+      </w:r>
+      <w:r>
         <w:t>/</w:t>
       </w:r>
       <w:proofErr w:type="spellStart"/>
@@ -211,15 +214,18 @@
         <w:t>"</w:t>
       </w:r>
       <w:r>
+        <w:t>../../public/</w:t>
+      </w:r>
+      <w:proofErr w:type="spellStart"/>
+      <w:r>
+        <w:t>img</w:t>
+      </w:r>
+      <w:proofErr w:type="spellEnd"/>
+      <w:r>
         <w:t>/</w:t>
       </w:r>
-      <w:proofErr w:type="spellStart"/>
-      <w:r>
-        <w:t>img</w:t>
-      </w:r>
-      <w:proofErr w:type="spellEnd"/>
-      <w:r>
-        <w:t>/Tips/</w:t>
+      <w:r>
+        <w:t>Tips/</w:t>
       </w:r>
       <w:r>
         <w:t>SealGaps</w:t>
@@ -380,15 +386,18 @@
         <w:t>"</w:t>
       </w:r>
       <w:r>
+        <w:t>../../public/</w:t>
+      </w:r>
+      <w:proofErr w:type="spellStart"/>
+      <w:r>
+        <w:t>img</w:t>
+      </w:r>
+      <w:proofErr w:type="spellEnd"/>
+      <w:r>
         <w:t>/</w:t>
       </w:r>
-      <w:proofErr w:type="spellStart"/>
-      <w:r>
-        <w:t>img</w:t>
-      </w:r>
-      <w:proofErr w:type="spellEnd"/>
-      <w:r>
-        <w:t>/Tips/</w:t>
+      <w:r>
+        <w:t>Tips/</w:t>
       </w:r>
       <w:r>
         <w:t>DisconnectHose</w:t>
@@ -493,21 +502,18 @@
         <w:t>"</w:t>
       </w:r>
       <w:r>
+        <w:t>../../public/</w:t>
+      </w:r>
+      <w:proofErr w:type="spellStart"/>
+      <w:r>
+        <w:t>img</w:t>
+      </w:r>
+      <w:proofErr w:type="spellEnd"/>
+      <w:r>
         <w:t>/</w:t>
       </w:r>
-      <w:proofErr w:type="spellStart"/>
-      <w:r>
-        <w:t>img</w:t>
-      </w:r>
-      <w:proofErr w:type="spellEnd"/>
-      <w:r>
-        <w:t>/Tips/</w:t>
-      </w:r>
-      <w:r>
-        <w:t>Gutters</w:t>
-      </w:r>
-      <w:r>
-        <w:t>.jpg</w:t>
+      <w:r>
+        <w:t>Tips/Gutters.jpg</w:t>
       </w:r>
       <w:r>
         <w:t>"</w:t>
@@ -611,15 +617,18 @@
         <w:t>"</w:t>
       </w:r>
       <w:r>
+        <w:t>../../public/</w:t>
+      </w:r>
+      <w:proofErr w:type="spellStart"/>
+      <w:r>
+        <w:t>img</w:t>
+      </w:r>
+      <w:proofErr w:type="spellEnd"/>
+      <w:r>
         <w:t>/</w:t>
       </w:r>
-      <w:proofErr w:type="spellStart"/>
-      <w:r>
-        <w:t>img</w:t>
-      </w:r>
-      <w:proofErr w:type="spellEnd"/>
-      <w:r>
-        <w:t>/Tips/AirConditioning.jpg</w:t>
+      <w:r>
+        <w:t>Tips/AirConditioning.jpg</w:t>
       </w:r>
       <w:r>
         <w:t>"</w:t>
@@ -721,18 +730,18 @@
         <w:t>"</w:t>
       </w:r>
       <w:r>
+        <w:t>../../public/</w:t>
+      </w:r>
+      <w:proofErr w:type="spellStart"/>
+      <w:r>
+        <w:t>img</w:t>
+      </w:r>
+      <w:proofErr w:type="spellEnd"/>
+      <w:r>
         <w:t>/</w:t>
       </w:r>
-      <w:proofErr w:type="spellStart"/>
-      <w:r>
-        <w:t>img</w:t>
-      </w:r>
-      <w:proofErr w:type="spellEnd"/>
-      <w:r>
-        <w:t>/Tips/</w:t>
-      </w:r>
-      <w:r>
-        <w:t>B</w:t>
+      <w:r>
+        <w:t>Tips/B</w:t>
       </w:r>
       <w:r>
         <w:t>lackoutBlinds</w:t>
@@ -840,21 +849,18 @@
         <w:t>"</w:t>
       </w:r>
       <w:r>
+        <w:t>../../public/</w:t>
+      </w:r>
+      <w:proofErr w:type="spellStart"/>
+      <w:r>
+        <w:t>img</w:t>
+      </w:r>
+      <w:proofErr w:type="spellEnd"/>
+      <w:r>
         <w:t>/</w:t>
       </w:r>
-      <w:proofErr w:type="spellStart"/>
-      <w:r>
-        <w:t>img</w:t>
-      </w:r>
-      <w:proofErr w:type="spellEnd"/>
-      <w:r>
-        <w:t>/Tips/</w:t>
-      </w:r>
-      <w:r>
-        <w:t>Insulate</w:t>
-      </w:r>
-      <w:r>
-        <w:t>.jpg</w:t>
+      <w:r>
+        <w:t>Tips/Insulate.jpg</w:t>
       </w:r>
       <w:r>
         <w:t>"</w:t>
@@ -960,15 +966,18 @@
         <w:t>"</w:t>
       </w:r>
       <w:r>
+        <w:t>../../public/</w:t>
+      </w:r>
+      <w:proofErr w:type="spellStart"/>
+      <w:r>
+        <w:t>img</w:t>
+      </w:r>
+      <w:proofErr w:type="spellEnd"/>
+      <w:r>
         <w:t>/</w:t>
       </w:r>
-      <w:proofErr w:type="spellStart"/>
-      <w:r>
-        <w:t>img</w:t>
-      </w:r>
-      <w:proofErr w:type="spellEnd"/>
-      <w:r>
-        <w:t>/Tips/</w:t>
+      <w:r>
+        <w:t>Tips/</w:t>
       </w:r>
       <w:r>
         <w:t>ReflectiveRoof</w:t>
@@ -1076,15 +1085,18 @@
         <w:t>"</w:t>
       </w:r>
       <w:r>
+        <w:t>../../public/</w:t>
+      </w:r>
+      <w:proofErr w:type="spellStart"/>
+      <w:r>
+        <w:t>img</w:t>
+      </w:r>
+      <w:proofErr w:type="spellEnd"/>
+      <w:r>
         <w:t>/</w:t>
       </w:r>
-      <w:proofErr w:type="spellStart"/>
-      <w:r>
-        <w:t>img</w:t>
-      </w:r>
-      <w:proofErr w:type="spellEnd"/>
-      <w:r>
-        <w:t>/Tips/</w:t>
+      <w:r>
+        <w:t>Tips/</w:t>
       </w:r>
       <w:r>
         <w:t>Shade.jpg</w:t>
@@ -1191,15 +1203,18 @@
         <w:t>"</w:t>
       </w:r>
       <w:r>
+        <w:t>../../public/</w:t>
+      </w:r>
+      <w:proofErr w:type="spellStart"/>
+      <w:r>
+        <w:t>img</w:t>
+      </w:r>
+      <w:proofErr w:type="spellEnd"/>
+      <w:r>
         <w:t>/</w:t>
       </w:r>
-      <w:proofErr w:type="spellStart"/>
-      <w:r>
-        <w:t>img</w:t>
-      </w:r>
-      <w:proofErr w:type="spellEnd"/>
-      <w:r>
-        <w:t>/Tips/Gutters.jpg</w:t>
+      <w:r>
+        <w:t>Tips/Gutters.jpg</w:t>
       </w:r>
       <w:r>
         <w:t>"</w:t>
@@ -1298,21 +1313,18 @@
         <w:t>"</w:t>
       </w:r>
       <w:r>
+        <w:t>../../public/</w:t>
+      </w:r>
+      <w:proofErr w:type="spellStart"/>
+      <w:r>
+        <w:t>img</w:t>
+      </w:r>
+      <w:proofErr w:type="spellEnd"/>
+      <w:r>
         <w:t>/</w:t>
       </w:r>
-      <w:proofErr w:type="spellStart"/>
-      <w:r>
-        <w:t>img</w:t>
-      </w:r>
-      <w:proofErr w:type="spellEnd"/>
-      <w:r>
-        <w:t>/Tips/</w:t>
-      </w:r>
-      <w:r>
-        <w:t>WindowLeak</w:t>
-      </w:r>
-      <w:r>
-        <w:t>.jpg</w:t>
+      <w:r>
+        <w:t>Tips/WindowLeak.jpg</w:t>
       </w:r>
       <w:r>
         <w:t>"</w:t>
@@ -1414,24 +1426,18 @@
         <w:t>"</w:t>
       </w:r>
       <w:r>
+        <w:t>../../public/</w:t>
+      </w:r>
+      <w:proofErr w:type="spellStart"/>
+      <w:r>
+        <w:t>img</w:t>
+      </w:r>
+      <w:proofErr w:type="spellEnd"/>
+      <w:r>
         <w:t>/</w:t>
       </w:r>
-      <w:proofErr w:type="spellStart"/>
-      <w:r>
-        <w:t>img</w:t>
-      </w:r>
-      <w:proofErr w:type="spellEnd"/>
-      <w:r>
-        <w:t>/Tips/</w:t>
-      </w:r>
-      <w:r>
-        <w:t>WindowWellCover</w:t>
-      </w:r>
-      <w:r>
-        <w:t>.</w:t>
-      </w:r>
-      <w:r>
-        <w:t>png</w:t>
+      <w:r>
+        <w:t>Tips/WindowWellCover.png</w:t>
       </w:r>
       <w:r>
         <w:t>"</w:t>
@@ -1530,21 +1536,21 @@
         <w:t>"</w:t>
       </w:r>
       <w:r>
+        <w:t>.</w:t>
+      </w:r>
+      <w:r>
+        <w:t>./../public/</w:t>
+      </w:r>
+      <w:proofErr w:type="spellStart"/>
+      <w:r>
+        <w:t>img</w:t>
+      </w:r>
+      <w:proofErr w:type="spellEnd"/>
+      <w:r>
         <w:t>/</w:t>
       </w:r>
-      <w:proofErr w:type="spellStart"/>
-      <w:r>
-        <w:t>img</w:t>
-      </w:r>
-      <w:proofErr w:type="spellEnd"/>
-      <w:r>
-        <w:t>/Tips/</w:t>
-      </w:r>
-      <w:r>
-        <w:t>Grade</w:t>
-      </w:r>
-      <w:r>
-        <w:t>.png</w:t>
+      <w:r>
+        <w:t>Tips/Grade.png</w:t>
       </w:r>
       <w:r>
         <w:t>"</w:t>
@@ -1649,21 +1655,18 @@
         <w:t>"</w:t>
       </w:r>
       <w:r>
+        <w:t>../../public/</w:t>
+      </w:r>
+      <w:proofErr w:type="spellStart"/>
+      <w:r>
+        <w:t>img</w:t>
+      </w:r>
+      <w:proofErr w:type="spellEnd"/>
+      <w:r>
         <w:t>/</w:t>
       </w:r>
-      <w:proofErr w:type="spellStart"/>
-      <w:r>
-        <w:t>img</w:t>
-      </w:r>
-      <w:proofErr w:type="spellEnd"/>
-      <w:r>
-        <w:t>/Tips/</w:t>
-      </w:r>
-      <w:r>
-        <w:t>SpoutAway</w:t>
-      </w:r>
-      <w:r>
-        <w:t>.</w:t>
+      <w:r>
+        <w:t>Tips/SpoutAway.</w:t>
       </w:r>
       <w:r>
         <w:t>jpg</w:t>
@@ -1771,15 +1774,18 @@
         <w:t>"</w:t>
       </w:r>
       <w:r>
+        <w:t>../../public/</w:t>
+      </w:r>
+      <w:proofErr w:type="spellStart"/>
+      <w:r>
+        <w:t>img</w:t>
+      </w:r>
+      <w:proofErr w:type="spellEnd"/>
+      <w:r>
         <w:t>/</w:t>
       </w:r>
-      <w:proofErr w:type="spellStart"/>
-      <w:r>
-        <w:t>img</w:t>
-      </w:r>
-      <w:proofErr w:type="spellEnd"/>
-      <w:r>
-        <w:t>/Tips/</w:t>
+      <w:r>
+        <w:t>Tips/</w:t>
       </w:r>
       <w:r>
         <w:t>RainG</w:t>
@@ -1904,18 +1910,18 @@
         <w:t>"</w:t>
       </w:r>
       <w:r>
+        <w:t>../../public/</w:t>
+      </w:r>
+      <w:proofErr w:type="spellStart"/>
+      <w:r>
+        <w:t>img</w:t>
+      </w:r>
+      <w:proofErr w:type="spellEnd"/>
+      <w:r>
         <w:t>/</w:t>
       </w:r>
-      <w:proofErr w:type="spellStart"/>
-      <w:r>
-        <w:t>img</w:t>
-      </w:r>
-      <w:proofErr w:type="spellEnd"/>
-      <w:r>
-        <w:t>/Tips/</w:t>
-      </w:r>
-      <w:r>
-        <w:t>Shingle.jpg</w:t>
+      <w:r>
+        <w:t>Tips/Shingle.jpg</w:t>
       </w:r>
       <w:r>
         <w:t>"</w:t>
@@ -2014,21 +2020,18 @@
         <w:t>"</w:t>
       </w:r>
       <w:r>
+        <w:t>../../public/</w:t>
+      </w:r>
+      <w:proofErr w:type="spellStart"/>
+      <w:r>
+        <w:t>img</w:t>
+      </w:r>
+      <w:proofErr w:type="spellEnd"/>
+      <w:r>
         <w:t>/</w:t>
       </w:r>
-      <w:proofErr w:type="spellStart"/>
-      <w:r>
-        <w:t>img</w:t>
-      </w:r>
-      <w:proofErr w:type="spellEnd"/>
-      <w:r>
-        <w:t>/Tips/S</w:t>
-      </w:r>
-      <w:r>
-        <w:t>ecureFurniture</w:t>
-      </w:r>
-      <w:r>
-        <w:t>.jpg</w:t>
+      <w:r>
+        <w:t>Tips/SecureFurniture.jpg</w:t>
       </w:r>
       <w:r>
         <w:t>"</w:t>
@@ -2133,15 +2136,18 @@
         <w:t>"</w:t>
       </w:r>
       <w:r>
+        <w:t>../../public/</w:t>
+      </w:r>
+      <w:proofErr w:type="spellStart"/>
+      <w:r>
+        <w:t>img</w:t>
+      </w:r>
+      <w:proofErr w:type="spellEnd"/>
+      <w:r>
         <w:t>/</w:t>
       </w:r>
-      <w:proofErr w:type="spellStart"/>
-      <w:r>
-        <w:t>img</w:t>
-      </w:r>
-      <w:proofErr w:type="spellEnd"/>
-      <w:r>
-        <w:t>/Tips/</w:t>
+      <w:r>
+        <w:t>Tips/</w:t>
       </w:r>
       <w:r>
         <w:t>TrimTrees</w:t>
@@ -2246,21 +2252,18 @@
         <w:t>"</w:t>
       </w:r>
       <w:r>
+        <w:t>../../public/</w:t>
+      </w:r>
+      <w:proofErr w:type="spellStart"/>
+      <w:r>
+        <w:t>img</w:t>
+      </w:r>
+      <w:proofErr w:type="spellEnd"/>
+      <w:r>
         <w:t>/</w:t>
       </w:r>
-      <w:proofErr w:type="spellStart"/>
-      <w:r>
-        <w:t>img</w:t>
-      </w:r>
-      <w:proofErr w:type="spellEnd"/>
-      <w:r>
-        <w:t>/Tips/</w:t>
-      </w:r>
-      <w:r>
-        <w:t>ReinforceGarageDoor</w:t>
-      </w:r>
-      <w:r>
-        <w:t>.jpg</w:t>
+      <w:r>
+        <w:t>Tips/ReinforceGarageDoor.jpg</w:t>
       </w:r>
       <w:r>
         <w:t>"</w:t>
@@ -2359,21 +2362,18 @@
         <w:t>"</w:t>
       </w:r>
       <w:r>
+        <w:t>../../public/</w:t>
+      </w:r>
+      <w:proofErr w:type="spellStart"/>
+      <w:r>
+        <w:t>img</w:t>
+      </w:r>
+      <w:proofErr w:type="spellEnd"/>
+      <w:r>
         <w:t>/</w:t>
       </w:r>
-      <w:proofErr w:type="spellStart"/>
-      <w:r>
-        <w:t>img</w:t>
-      </w:r>
-      <w:proofErr w:type="spellEnd"/>
-      <w:r>
-        <w:t>/Tips/Reinforce</w:t>
-      </w:r>
-      <w:r>
-        <w:t>Windows</w:t>
-      </w:r>
-      <w:r>
-        <w:t>.jpg</w:t>
+      <w:r>
+        <w:t>Tips/ReinforceWindows.jpg</w:t>
       </w:r>
       <w:r>
         <w:t>"</w:t>
@@ -2478,21 +2478,18 @@
         <w:t>"</w:t>
       </w:r>
       <w:r>
+        <w:t>../../public/</w:t>
+      </w:r>
+      <w:proofErr w:type="spellStart"/>
+      <w:r>
+        <w:t>img</w:t>
+      </w:r>
+      <w:proofErr w:type="spellEnd"/>
+      <w:r>
         <w:t>/</w:t>
       </w:r>
-      <w:proofErr w:type="spellStart"/>
-      <w:r>
-        <w:t>img</w:t>
-      </w:r>
-      <w:proofErr w:type="spellEnd"/>
-      <w:r>
-        <w:t>/Tips/Reinforce</w:t>
-      </w:r>
-      <w:r>
-        <w:t>Walls</w:t>
-      </w:r>
-      <w:r>
-        <w:t>.jpg</w:t>
+      <w:r>
+        <w:t>Tips/ReinforceWalls.jpg</w:t>
       </w:r>
       <w:r>
         <w:t>"</w:t>

</xml_diff>